<commit_message>
Changed .xlsx files to .csv and .docx files to .txt
</commit_message>
<xml_diff>
--- a/Documentation/ReadMe01 Install Python.docx
+++ b/Documentation/ReadMe01 Install Python.docx
@@ -164,54 +164,6 @@
           <w:lang w:val="en-US"/>
         </w:rPr>
         <w:t>, I use Anaconda (v. 4.10.1) to install and run Spyder.</w:t>
-      </w:r>
-    </w:p>
-    <w:p>
-      <w:pPr>
-        <w:rPr>
-          <w:rFonts w:ascii="Times New Roman" w:hAnsi="Times New Roman" w:cs="Times New Roman"/>
-          <w:sz w:val="22"/>
-          <w:szCs w:val="22"/>
-          <w:lang w:val="en-US"/>
-        </w:rPr>
-      </w:pPr>
-    </w:p>
-    <w:p>
-      <w:pPr>
-        <w:jc w:val="both"/>
-        <w:rPr>
-          <w:rFonts w:ascii="Times New Roman" w:hAnsi="Times New Roman" w:cs="Times New Roman"/>
-          <w:sz w:val="22"/>
-          <w:szCs w:val="22"/>
-          <w:lang w:val="en-US"/>
-        </w:rPr>
-      </w:pPr>
-      <w:r>
-        <w:rPr>
-          <w:rFonts w:ascii="Times New Roman" w:hAnsi="Times New Roman" w:cs="Times New Roman"/>
-          <w:sz w:val="22"/>
-          <w:szCs w:val="22"/>
-          <w:lang w:val="en-US"/>
-        </w:rPr>
-        <w:t xml:space="preserve">Please note that the population model (DDE population dynamics.py) used in the manuscript was written </w:t>
-      </w:r>
-      <w:r>
-        <w:rPr>
-          <w:rFonts w:ascii="Times New Roman" w:hAnsi="Times New Roman" w:cs="Times New Roman"/>
-          <w:sz w:val="22"/>
-          <w:szCs w:val="22"/>
-          <w:lang w:val="en-US"/>
-        </w:rPr>
-        <w:t>i</w:t>
-      </w:r>
-      <w:r>
-        <w:rPr>
-          <w:rFonts w:ascii="Times New Roman" w:hAnsi="Times New Roman" w:cs="Times New Roman"/>
-          <w:sz w:val="22"/>
-          <w:szCs w:val="22"/>
-          <w:lang w:val="en-US"/>
-        </w:rPr>
-        <w:t>n Python v. 3.8.8 on MacOS, which may not be compatible with later MacOS such as Monterrey (v. 12.5). I suggest installing the latest version of Python and then checking if the population model script runs. If the script does not run, then one could attempt to install the previous version of Python.</w:t>
       </w:r>
     </w:p>
     <w:p>

</xml_diff>